<commit_message>
add results to phoo summary
</commit_message>
<xml_diff>
--- a/summary_for_phoo/00_Walk-through-example-Tulare-county.docx
+++ b/summary_for_phoo/00_Walk-through-example-Tulare-county.docx
@@ -264,55 +264,7 @@
           <w:sz w:val="24"/>
           <w:szCs w:val="24"/>
         </w:rPr>
-        <w:t xml:space="preserve">From this visual, I created three files that serve as the templates for data going into my R code. The three files are </w:t>
-      </w:r>
-      <w:proofErr w:type="spellStart"/>
-      <w:r>
-        <w:rPr>
-          <w:sz w:val="24"/>
-          <w:szCs w:val="24"/>
-        </w:rPr>
-        <w:t>Tulare_fieldops</w:t>
-      </w:r>
-      <w:proofErr w:type="spellEnd"/>
-      <w:r>
-        <w:rPr>
-          <w:sz w:val="24"/>
-          <w:szCs w:val="24"/>
-        </w:rPr>
-        <w:t xml:space="preserve">, </w:t>
-      </w:r>
-      <w:proofErr w:type="spellStart"/>
-      <w:r>
-        <w:rPr>
-          <w:sz w:val="24"/>
-          <w:szCs w:val="24"/>
-        </w:rPr>
-        <w:t>Tulare_other</w:t>
-      </w:r>
-      <w:proofErr w:type="spellEnd"/>
-      <w:r>
-        <w:rPr>
-          <w:sz w:val="24"/>
-          <w:szCs w:val="24"/>
-        </w:rPr>
-        <w:t xml:space="preserve">, and </w:t>
-      </w:r>
-      <w:proofErr w:type="spellStart"/>
-      <w:r>
-        <w:rPr>
-          <w:sz w:val="24"/>
-          <w:szCs w:val="24"/>
-        </w:rPr>
-        <w:t>Tulare_pests</w:t>
-      </w:r>
-      <w:proofErr w:type="spellEnd"/>
-      <w:r>
-        <w:rPr>
-          <w:sz w:val="24"/>
-          <w:szCs w:val="24"/>
-        </w:rPr>
-        <w:t xml:space="preserve">. I will explain each below. </w:t>
+        <w:t xml:space="preserve">From this visual, I created three files that serve as the templates for data going into my R code. The three files are Tulare_fieldops, Tulare_other, and Tulare_pests. I will explain each below. </w:t>
       </w:r>
       <w:r>
         <w:rPr>
@@ -345,7 +297,6 @@
           <w:szCs w:val="24"/>
         </w:rPr>
       </w:pPr>
-      <w:proofErr w:type="spellStart"/>
       <w:r>
         <w:rPr>
           <w:b/>
@@ -357,7 +308,6 @@
         </w:rPr>
         <w:t>Tulare_fieldops</w:t>
       </w:r>
-      <w:proofErr w:type="spellEnd"/>
     </w:p>
     <w:p>
       <w:r>
@@ -418,15 +368,7 @@
         <w:t>.</w:t>
       </w:r>
       <w:r>
-        <w:t xml:space="preserve"> Harvest operations are in the </w:t>
-      </w:r>
-      <w:proofErr w:type="spellStart"/>
-      <w:r>
-        <w:t>Tulare_other</w:t>
-      </w:r>
-      <w:proofErr w:type="spellEnd"/>
-      <w:r>
-        <w:t xml:space="preserve"> file because they are a function of the number of harvests, which is variable. </w:t>
+        <w:t xml:space="preserve"> Harvest operations are in the Tulare_other file because they are a function of the number of harvests, which is variable. </w:t>
       </w:r>
       <w:r>
         <w:t>The</w:t>
@@ -438,42 +380,10 @@
         <w:t xml:space="preserve">values </w:t>
       </w:r>
       <w:r>
-        <w:t xml:space="preserve">in </w:t>
-      </w:r>
-      <w:proofErr w:type="spellStart"/>
-      <w:r>
-        <w:t>Tulare_fieldops</w:t>
-      </w:r>
-      <w:proofErr w:type="spellEnd"/>
-      <w:r>
-        <w:t xml:space="preserve"> </w:t>
-      </w:r>
-      <w:r>
-        <w:t>are used to estimate fuel consumption. The ‘desc’ column is standardized – the word has to appear in the file ‘</w:t>
-      </w:r>
-      <w:proofErr w:type="spellStart"/>
-      <w:r>
-        <w:t>ref_ops</w:t>
-      </w:r>
-      <w:proofErr w:type="spellEnd"/>
-      <w:r>
-        <w:t>-fuel-usage’ (alfalfa&gt;R&gt;</w:t>
-      </w:r>
-      <w:proofErr w:type="spellStart"/>
-      <w:r>
-        <w:t>data_refs</w:t>
-      </w:r>
-      <w:proofErr w:type="spellEnd"/>
-      <w:r>
-        <w:t>&gt;</w:t>
-      </w:r>
-      <w:proofErr w:type="spellStart"/>
-      <w:r>
-        <w:t>ref_ops</w:t>
-      </w:r>
-      <w:proofErr w:type="spellEnd"/>
-      <w:r>
-        <w:t>-fuel-usage). This reference file was created using NRCS estimates, the code used to process the NRCS data can be found in alfalfa&gt;R&gt;code&gt;00_refs&gt;</w:t>
+        <w:t xml:space="preserve">in Tulare_fieldops </w:t>
+      </w:r>
+      <w:r>
+        <w:t>are used to estimate fuel consumption. The ‘desc’ column is standardized – the word has to appear in the file ‘ref_ops-fuel-usage’ (alfalfa&gt;R&gt;data_refs&gt;ref_ops-fuel-usage). This reference file was created using NRCS estimates, the code used to process the NRCS data can be found in alfalfa&gt;R&gt;code&gt;00_refs&gt;</w:t>
       </w:r>
       <w:r>
         <w:t>03_create-tractor-fuel-use-ref</w:t>
@@ -506,7 +416,6 @@
           <w:szCs w:val="24"/>
         </w:rPr>
       </w:pPr>
-      <w:proofErr w:type="spellStart"/>
       <w:r>
         <w:rPr>
           <w:b/>
@@ -518,7 +427,6 @@
         </w:rPr>
         <w:t>Tulare_pests</w:t>
       </w:r>
-      <w:proofErr w:type="spellEnd"/>
     </w:p>
     <w:p>
       <w:r>
@@ -577,31 +485,7 @@
     </w:p>
     <w:p>
       <w:r>
-        <w:t xml:space="preserve">In this table, you put the product name and the amount of product applied. This is not the same as the active ingredient. I found the product’s active ingredient concentrations from company product sheets and included them in the document </w:t>
-      </w:r>
-      <w:proofErr w:type="spellStart"/>
-      <w:r>
-        <w:t>ref_pest</w:t>
-      </w:r>
-      <w:proofErr w:type="spellEnd"/>
-      <w:r>
-        <w:t>-ais (screenshot below, found in alfalfa&gt;R&gt;</w:t>
-      </w:r>
-      <w:proofErr w:type="spellStart"/>
-      <w:r>
-        <w:t>data_refs</w:t>
-      </w:r>
-      <w:proofErr w:type="spellEnd"/>
-      <w:r>
-        <w:t>&gt;</w:t>
-      </w:r>
-      <w:proofErr w:type="spellStart"/>
-      <w:r>
-        <w:t>ref_pest</w:t>
-      </w:r>
-      <w:proofErr w:type="spellEnd"/>
-      <w:r>
-        <w:t xml:space="preserve">-ais). The only publicly available information on pesticide manufacturing is on an active ingredient basis, which is why you need to know how much active ingredient is applied, not how much product. </w:t>
+        <w:t xml:space="preserve">In this table, you put the product name and the amount of product applied. This is not the same as the active ingredient. I found the product’s active ingredient concentrations from company product sheets and included them in the document ref_pest-ais (screenshot below, found in alfalfa&gt;R&gt;data_refs&gt;ref_pest-ais). The only publicly available information on pesticide manufacturing is on an active ingredient basis, which is why you need to know how much active ingredient is applied, not how much product. </w:t>
       </w:r>
     </w:p>
     <w:p>
@@ -667,7 +551,6 @@
           <w:szCs w:val="24"/>
         </w:rPr>
       </w:pPr>
-      <w:proofErr w:type="spellStart"/>
       <w:r>
         <w:rPr>
           <w:b/>
@@ -679,7 +562,6 @@
         </w:rPr>
         <w:t>Tulare_other</w:t>
       </w:r>
-      <w:proofErr w:type="spellEnd"/>
     </w:p>
     <w:p>
       <w:r>
@@ -1015,23 +897,24 @@
     </w:p>
     <w:p>
       <w:r>
-        <w:t xml:space="preserve">The document 04_baseline-scenarios summarizes the baseline scenarios extracted from the enterprise budgets and all of the assumptions I had to make if the enterprise budget didn’t include necessary information. It also shows the different scenarios I explored. I built functions to do this because as you can see, the number of runs needed was quite high. You may just want to use </w:t>
-      </w:r>
-      <w:proofErr w:type="spellStart"/>
-      <w:r>
-        <w:t>OpenLCA</w:t>
-      </w:r>
-      <w:proofErr w:type="spellEnd"/>
-      <w:r>
-        <w:t xml:space="preserve"> rather than using R. If I had continued as a post-doc with Cameron I probably would have tried to run the base scenarios in </w:t>
-      </w:r>
-      <w:proofErr w:type="spellStart"/>
-      <w:r>
-        <w:t>OpenLCA</w:t>
-      </w:r>
-      <w:proofErr w:type="spellEnd"/>
-      <w:r>
-        <w:t xml:space="preserve"> to compare the values/rankings. </w:t>
+        <w:t>The document 04_baseline-scenarios summarizes the baseline scenarios extracted from the enterprise budgets and all of the assumptions I had to make if the enterprise budget didn’t include necessary information. It also shows the different scenarios I explored. I built functions to do this because as you can see, the number of runs needed was quite high</w:t>
+      </w:r>
+      <w:r>
+        <w:t xml:space="preserve"> (~500)</w:t>
+      </w:r>
+      <w:r>
+        <w:t>. You may just want to use OpenLCA rather than using R</w:t>
+      </w:r>
+      <w:r>
+        <w:t xml:space="preserve"> – perhaps we should talk with Cameron to discuss what the goal is, and figure out the best way to utilize what I’ve done</w:t>
+      </w:r>
+      <w:r>
+        <w:t xml:space="preserve">. If I had continued as a post-doc with Cameron I probably would have tried to run the base scenarios in OpenLCA to compare the values/rankings. </w:t>
+      </w:r>
+    </w:p>
+    <w:p>
+      <w:r>
+        <w:t xml:space="preserve">I included the results from all of the scenarios I ran, they are the ‘scen_all.csv’ and the ‘scen_all-tot.csv’ files. </w:t>
       </w:r>
     </w:p>
     <w:sectPr>

</xml_diff>